<commit_message>
added s1 and s2 files
</commit_message>
<xml_diff>
--- a/Datathon Problem Statement.docx
+++ b/Datathon Problem Statement.docx
@@ -1489,8 +1489,16 @@
         <w:rPr>
           <w:color w:val="000000" w:themeColor="text1"/>
         </w:rPr>
-        <w:t>Handle missing values, outliers, and inconsistencies.</w:t>
-      </w:r>
+        <w:t xml:space="preserve">Handle missing values, </w:t>
+      </w:r>
+      <w:bookmarkStart w:id="17" w:name="OLE_LINK21"/>
+      <w:r>
+        <w:rPr>
+          <w:color w:val="000000" w:themeColor="text1"/>
+        </w:rPr>
+        <w:t>outliers, and inconsistencies.</w:t>
+      </w:r>
+      <w:bookmarkEnd w:id="17"/>
     </w:p>
     <w:p>
       <w:pPr>
@@ -1588,7 +1596,7 @@
           <w:color w:val="000000" w:themeColor="text1"/>
         </w:rPr>
       </w:pPr>
-      <w:bookmarkStart w:id="17" w:name="OLE_LINK18"/>
+      <w:bookmarkStart w:id="18" w:name="OLE_LINK18"/>
       <w:r>
         <w:rPr>
           <w:rFonts w:ascii="Graphik" w:hAnsi="Graphik"/>
@@ -1673,7 +1681,7 @@
         </w:rPr>
         <w:t xml:space="preserve">• A detailed report </w:t>
       </w:r>
-      <w:bookmarkStart w:id="18" w:name="OLE_LINK23"/>
+      <w:bookmarkStart w:id="19" w:name="OLE_LINK23"/>
       <w:r>
         <w:rPr>
           <w:iCs/>
@@ -1681,7 +1689,7 @@
         </w:rPr>
         <w:t>outlining the data cleaning and preprocessing steps taken, with justifications for each decision.</w:t>
       </w:r>
-      <w:bookmarkEnd w:id="18"/>
+      <w:bookmarkEnd w:id="19"/>
       <w:r>
         <w:rPr>
           <w:i/>
@@ -1697,7 +1705,7 @@
         </w:rPr>
         <w:t xml:space="preserve">• </w:t>
       </w:r>
-      <w:bookmarkStart w:id="19" w:name="OLE_LINK24"/>
+      <w:bookmarkStart w:id="20" w:name="OLE_LINK24"/>
       <w:r>
         <w:rPr>
           <w:iCs/>
@@ -1705,7 +1713,7 @@
         </w:rPr>
         <w:t xml:space="preserve">An initial EDA report that includes key insights and visualizations (e.g., histograms, scatter plots, heatmaps) generated using Python </w:t>
       </w:r>
-      <w:bookmarkEnd w:id="19"/>
+      <w:bookmarkEnd w:id="20"/>
       <w:r>
         <w:rPr>
           <w:iCs/>
@@ -1745,6 +1753,7 @@
           <w14:ligatures w14:val="none"/>
         </w:rPr>
       </w:pPr>
+      <w:bookmarkStart w:id="21" w:name="OLE_LINK25"/>
       <w:r>
         <w:rPr>
           <w:kern w:val="0"/>
@@ -1823,7 +1832,8 @@
         <w:t xml:space="preserve"> etc.</w:t>
       </w:r>
     </w:p>
-    <w:bookmarkEnd w:id="17"/>
+    <w:bookmarkEnd w:id="18"/>
+    <w:bookmarkEnd w:id="21"/>
     <w:p>
       <w:pPr>
         <w:spacing w:after="0"/>
@@ -1987,8 +1997,8 @@
           <w:szCs w:val="22"/>
         </w:rPr>
       </w:pPr>
-      <w:bookmarkStart w:id="20" w:name="_Part_C:_Loading"/>
-      <w:bookmarkEnd w:id="20"/>
+      <w:bookmarkStart w:id="22" w:name="_Part_C:_Loading"/>
+      <w:bookmarkEnd w:id="22"/>
       <w:r>
         <w:rPr>
           <w:rFonts w:ascii="Graphik" w:eastAsia="Graphik" w:hAnsi="Graphik" w:cs="Graphik"/>
@@ -2358,8 +2368,8 @@
           <w:u w:val="single"/>
         </w:rPr>
       </w:pPr>
-      <w:bookmarkStart w:id="21" w:name="OLE_LINK8"/>
-      <w:bookmarkStart w:id="22" w:name="OLE_LINK13"/>
+      <w:bookmarkStart w:id="23" w:name="OLE_LINK8"/>
+      <w:bookmarkStart w:id="24" w:name="OLE_LINK13"/>
     </w:p>
     <w:p>
       <w:pPr>
@@ -2386,7 +2396,7 @@
           <w:u w:val="single"/>
         </w:rPr>
       </w:pPr>
-      <w:bookmarkStart w:id="23" w:name="OLE_LINK15"/>
+      <w:bookmarkStart w:id="25" w:name="OLE_LINK15"/>
     </w:p>
     <w:p>
       <w:pPr>
@@ -2398,8 +2408,8 @@
           <w:szCs w:val="22"/>
         </w:rPr>
       </w:pPr>
-      <w:bookmarkStart w:id="24" w:name="_Part_D:_Performing"/>
-      <w:bookmarkEnd w:id="24"/>
+      <w:bookmarkStart w:id="26" w:name="_Part_D:_Performing"/>
+      <w:bookmarkEnd w:id="26"/>
       <w:r>
         <w:rPr>
           <w:rFonts w:ascii="Graphik" w:eastAsia="Graphik" w:hAnsi="Graphik" w:cs="Graphik"/>
@@ -2446,16 +2456,16 @@
         </w:rPr>
         <w:t xml:space="preserve"> </w:t>
       </w:r>
-      <w:bookmarkEnd w:id="21"/>
-      <w:bookmarkEnd w:id="22"/>
       <w:bookmarkEnd w:id="23"/>
+      <w:bookmarkEnd w:id="24"/>
+      <w:bookmarkEnd w:id="25"/>
       <w:r>
         <w:br/>
       </w:r>
       <w:r>
         <w:br/>
       </w:r>
-      <w:bookmarkStart w:id="25" w:name="OLE_LINK6"/>
+      <w:bookmarkStart w:id="27" w:name="OLE_LINK6"/>
       <w:r>
         <w:rPr>
           <w:rFonts w:ascii="Aptos" w:hAnsi="Aptos"/>
@@ -2486,7 +2496,7 @@
         </w:rPr>
         <w:t>to the SQL database to create visualizations and dashboards that model the insights gained from the data.</w:t>
       </w:r>
-      <w:bookmarkEnd w:id="25"/>
+      <w:bookmarkEnd w:id="27"/>
       <w:r>
         <w:rPr>
           <w:rFonts w:ascii="Aptos" w:hAnsi="Aptos"/>
@@ -2580,12 +2590,12 @@
         <w:br/>
         <w:t xml:space="preserve">FROM </w:t>
       </w:r>
-      <w:bookmarkStart w:id="26" w:name="OLE_LINK3"/>
+      <w:bookmarkStart w:id="28" w:name="OLE_LINK3"/>
       <w:proofErr w:type="spellStart"/>
       <w:r>
         <w:t>diabetes_data</w:t>
       </w:r>
-      <w:bookmarkEnd w:id="26"/>
+      <w:bookmarkEnd w:id="28"/>
       <w:proofErr w:type="spellEnd"/>
       <w:r>
         <w:br/>
@@ -2850,9 +2860,9 @@
           <w:lang w:val="en-US"/>
         </w:rPr>
       </w:pPr>
-      <w:bookmarkStart w:id="27" w:name="_Part_E:_Retrieving"/>
-      <w:bookmarkStart w:id="28" w:name="_Hlk178155438"/>
-      <w:bookmarkEnd w:id="27"/>
+      <w:bookmarkStart w:id="29" w:name="_Part_E:_Retrieving"/>
+      <w:bookmarkStart w:id="30" w:name="_Hlk178155438"/>
+      <w:bookmarkEnd w:id="29"/>
       <w:r>
         <w:rPr>
           <w:rFonts w:ascii="Graphik" w:eastAsia="Graphik" w:hAnsi="Graphik" w:cs="Graphik"/>
@@ -2907,8 +2917,8 @@
           <w:lang w:val="en-US"/>
         </w:rPr>
       </w:pPr>
-      <w:bookmarkStart w:id="29" w:name="OLE_LINK4"/>
-      <w:bookmarkEnd w:id="28"/>
+      <w:bookmarkStart w:id="31" w:name="OLE_LINK4"/>
+      <w:bookmarkEnd w:id="30"/>
       <w:r>
         <w:br/>
       </w:r>
@@ -2925,7 +2935,7 @@
         </w:rPr>
         <w:t>Power BI Tasks:</w:t>
       </w:r>
-      <w:bookmarkEnd w:id="29"/>
+      <w:bookmarkEnd w:id="31"/>
     </w:p>
     <w:p>
       <w:pPr>
@@ -3011,7 +3021,7 @@
       <w:r>
         <w:br/>
       </w:r>
-      <w:bookmarkStart w:id="30" w:name="OLE_LINK14"/>
+      <w:bookmarkStart w:id="32" w:name="OLE_LINK14"/>
       <w:r>
         <w:rPr>
           <w:rFonts w:ascii="Graphik" w:eastAsia="Graphik" w:hAnsi="Graphik" w:cs="Graphik"/>
@@ -3038,7 +3048,7 @@
         </w:rPr>
         <w:t xml:space="preserve">• </w:t>
       </w:r>
-      <w:bookmarkEnd w:id="30"/>
+      <w:bookmarkEnd w:id="32"/>
       <w:r>
         <w:rPr>
           <w:i w:val="0"/>
@@ -3056,7 +3066,7 @@
         </w:rPr>
         <w:t xml:space="preserve">• A final presentation or report summarizing the findings and their potential implications for </w:t>
       </w:r>
-      <w:bookmarkStart w:id="31" w:name="OLE_LINK2"/>
+      <w:bookmarkStart w:id="33" w:name="OLE_LINK2"/>
       <w:r>
         <w:rPr>
           <w:i w:val="0"/>
@@ -3064,7 +3074,7 @@
         </w:rPr>
         <w:t>Diabetes</w:t>
       </w:r>
-      <w:bookmarkEnd w:id="31"/>
+      <w:bookmarkEnd w:id="33"/>
       <w:r>
         <w:rPr>
           <w:i w:val="0"/>

</xml_diff>